<commit_message>
Updated the weekly project summary
</commit_message>
<xml_diff>
--- a/Documentation/Capstone Weekly Project Summary.docx
+++ b/Documentation/Capstone Weekly Project Summary.docx
@@ -585,6 +585,13 @@
               </w:rPr>
               <w:t xml:space="preserve">Project Status: </w:t>
             </w:r>
+            <w:r>
+              <w:rPr>
+                <w:sz w:val="20"/>
+                <w:szCs w:val="20"/>
+              </w:rPr>
+              <w:t>Red</w:t>
+            </w:r>
           </w:p>
         </w:tc>
       </w:tr>
@@ -625,6 +632,13 @@
                 <w:szCs w:val="20"/>
               </w:rPr>
             </w:pPr>
+            <w:r>
+              <w:rPr>
+                <w:sz w:val="20"/>
+                <w:szCs w:val="20"/>
+              </w:rPr>
+              <w:t>Made no real progress</w:t>
+            </w:r>
           </w:p>
         </w:tc>
       </w:tr>
@@ -729,6 +743,13 @@
               </w:rPr>
               <w:t xml:space="preserve">Project Status: </w:t>
             </w:r>
+            <w:r>
+              <w:rPr>
+                <w:sz w:val="20"/>
+                <w:szCs w:val="20"/>
+              </w:rPr>
+              <w:t>Red</w:t>
+            </w:r>
           </w:p>
         </w:tc>
       </w:tr>
@@ -769,6 +790,13 @@
                 <w:szCs w:val="20"/>
               </w:rPr>
             </w:pPr>
+            <w:r>
+              <w:rPr>
+                <w:sz w:val="20"/>
+                <w:szCs w:val="20"/>
+              </w:rPr>
+              <w:t>Made No real progress</w:t>
+            </w:r>
           </w:p>
         </w:tc>
       </w:tr>
@@ -873,6 +901,13 @@
               </w:rPr>
               <w:t xml:space="preserve">Project Status: </w:t>
             </w:r>
+            <w:r>
+              <w:rPr>
+                <w:sz w:val="20"/>
+                <w:szCs w:val="20"/>
+              </w:rPr>
+              <w:t>Yellow</w:t>
+            </w:r>
           </w:p>
         </w:tc>
       </w:tr>
@@ -913,6 +948,53 @@
                 <w:szCs w:val="20"/>
               </w:rPr>
             </w:pPr>
+            <w:r>
+              <w:rPr>
+                <w:sz w:val="20"/>
+                <w:szCs w:val="20"/>
+              </w:rPr>
+              <w:t>Turned an image to Gray Scale</w:t>
+            </w:r>
+          </w:p>
+          <w:p>
+            <w:pPr>
+              <w:pStyle w:val="ListParagraph"/>
+              <w:numPr>
+                <w:ilvl w:val="0"/>
+                <w:numId w:val="1"/>
+              </w:numPr>
+              <w:rPr>
+                <w:sz w:val="20"/>
+                <w:szCs w:val="20"/>
+              </w:rPr>
+            </w:pPr>
+            <w:r>
+              <w:rPr>
+                <w:sz w:val="20"/>
+                <w:szCs w:val="20"/>
+              </w:rPr>
+              <w:t>Load an image on the screen</w:t>
+            </w:r>
+          </w:p>
+          <w:p>
+            <w:pPr>
+              <w:pStyle w:val="ListParagraph"/>
+              <w:numPr>
+                <w:ilvl w:val="0"/>
+                <w:numId w:val="1"/>
+              </w:numPr>
+              <w:rPr>
+                <w:sz w:val="20"/>
+                <w:szCs w:val="20"/>
+              </w:rPr>
+            </w:pPr>
+            <w:r>
+              <w:rPr>
+                <w:sz w:val="20"/>
+                <w:szCs w:val="20"/>
+              </w:rPr>
+              <w:t>Convolve the image</w:t>
+            </w:r>
           </w:p>
         </w:tc>
       </w:tr>
@@ -948,6 +1030,13 @@
                 <w:szCs w:val="20"/>
               </w:rPr>
             </w:pPr>
+            <w:r>
+              <w:rPr>
+                <w:sz w:val="20"/>
+                <w:szCs w:val="20"/>
+              </w:rPr>
+              <w:t>Keep working hard and getting things done</w:t>
+            </w:r>
           </w:p>
         </w:tc>
       </w:tr>
@@ -1022,7 +1111,7 @@
                 <w:sz w:val="20"/>
                 <w:szCs w:val="20"/>
               </w:rPr>
-              <w:t>Yellow</w:t>
+              <w:t>Red</w:t>
             </w:r>
           </w:p>
         </w:tc>
@@ -1064,6 +1153,13 @@
                 <w:szCs w:val="20"/>
               </w:rPr>
             </w:pPr>
+            <w:r>
+              <w:rPr>
+                <w:sz w:val="20"/>
+                <w:szCs w:val="20"/>
+              </w:rPr>
+              <w:t>No real progress… hit major road blocks</w:t>
+            </w:r>
           </w:p>
         </w:tc>
       </w:tr>
@@ -1099,6 +1195,13 @@
                 <w:szCs w:val="20"/>
               </w:rPr>
             </w:pPr>
+            <w:r>
+              <w:rPr>
+                <w:sz w:val="20"/>
+                <w:szCs w:val="20"/>
+              </w:rPr>
+              <w:t>Need to find a way around road blocks to get back to work</w:t>
+            </w:r>
           </w:p>
         </w:tc>
       </w:tr>
@@ -1173,7 +1276,7 @@
                 <w:sz w:val="20"/>
                 <w:szCs w:val="20"/>
               </w:rPr>
-              <w:t>Yellow</w:t>
+              <w:t>Red</w:t>
             </w:r>
           </w:p>
         </w:tc>
@@ -1215,6 +1318,8 @@
                 <w:szCs w:val="20"/>
               </w:rPr>
             </w:pPr>
+            <w:bookmarkStart w:id="0" w:name="_GoBack"/>
+            <w:bookmarkEnd w:id="0"/>
           </w:p>
         </w:tc>
       </w:tr>
@@ -1297,7 +1402,6 @@
                 <w:sz w:val="20"/>
                 <w:szCs w:val="20"/>
               </w:rPr>
-              <w:lastRenderedPageBreak/>
               <w:t>Week 9</w:t>
             </w:r>
           </w:p>
@@ -1320,8 +1424,6 @@
               </w:rPr>
               <w:t xml:space="preserve">Project Status: </w:t>
             </w:r>
-            <w:bookmarkStart w:id="0" w:name="_GoBack"/>
-            <w:bookmarkEnd w:id="0"/>
           </w:p>
         </w:tc>
       </w:tr>

</xml_diff>